<commit_message>
AEM Document as PDF
</commit_message>
<xml_diff>
--- a/AEM/Tasks/AEM - 24th.docx
+++ b/AEM/Tasks/AEM - 24th.docx
@@ -13,32 +13,19 @@
         <w:rPr>
           <w:lang w:val="en-IN"/>
         </w:rPr>
-        <w:t xml:space="preserve">  Task 1: Create 5 News Article Pages under /content/us/</w:t>
-      </w:r>
-      <w:proofErr w:type="spellStart"/>
-      <w:r>
-        <w:rPr>
-          <w:lang w:val="en-IN"/>
-        </w:rPr>
-        <w:t>en</w:t>
-      </w:r>
-      <w:proofErr w:type="spellEnd"/>
-      <w:r>
-        <w:rPr>
-          <w:lang w:val="en-IN"/>
-        </w:rPr>
-        <w:t xml:space="preserve">/news </w:t>
-      </w:r>
-    </w:p>
-    <w:p>
-      <w:pPr>
-        <w:pStyle w:val="NoSpacing"/>
-        <w:rPr>
-          <w:lang w:val="en-IN"/>
-        </w:rPr>
-      </w:pPr>
-      <w:r>
-        <w:rPr>
+        <w:t xml:space="preserve">  Task 1: Create 5 News Article Pages under /content/us/en/news </w:t>
+      </w:r>
+    </w:p>
+    <w:p>
+      <w:pPr>
+        <w:pStyle w:val="NoSpacing"/>
+        <w:rPr>
+          <w:lang w:val="en-IN"/>
+        </w:rPr>
+      </w:pPr>
+      <w:r>
+        <w:rPr>
+          <w:noProof/>
           <w:lang w:val="en-IN"/>
         </w:rPr>
         <w:drawing>
@@ -148,6 +135,7 @@
       </w:pPr>
       <w:r>
         <w:rPr>
+          <w:noProof/>
           <w:lang w:val="en-IN"/>
         </w:rPr>
         <w:drawing>
@@ -257,6 +245,7 @@
       </w:pPr>
       <w:r>
         <w:rPr>
+          <w:noProof/>
           <w:lang w:val="en-IN"/>
         </w:rPr>
         <w:drawing>
@@ -353,6 +342,7 @@
       </w:pPr>
       <w:r>
         <w:rPr>
+          <w:noProof/>
           <w:lang w:val="en-IN"/>
         </w:rPr>
         <w:drawing>
@@ -434,6 +424,7 @@
       </w:pPr>
       <w:r>
         <w:rPr>
+          <w:noProof/>
           <w:lang w:val="en-IN"/>
         </w:rPr>
         <w:drawing>
@@ -584,6 +575,7 @@
       </w:pPr>
       <w:r>
         <w:rPr>
+          <w:noProof/>
           <w:lang w:val="en-IN"/>
         </w:rPr>
         <w:drawing>
@@ -640,6 +632,2457 @@
           <w:lang w:val="en-IN"/>
         </w:rPr>
         <w:t xml:space="preserve">  </w:t>
+      </w:r>
+    </w:p>
+    <w:p>
+      <w:pPr>
+        <w:pStyle w:val="NoSpacing"/>
+        <w:rPr>
+          <w:lang w:val="en-IN"/>
+        </w:rPr>
+      </w:pPr>
+    </w:p>
+    <w:p>
+      <w:pPr>
+        <w:pStyle w:val="NoSpacing"/>
+        <w:rPr>
+          <w:bCs/>
+        </w:rPr>
+      </w:pPr>
+      <w:r>
+        <w:rPr>
+          <w:lang w:val="en-IN"/>
+        </w:rPr>
+        <w:t xml:space="preserve">Task 5: </w:t>
+      </w:r>
+      <w:r>
+        <w:rPr>
+          <w:bCs/>
+        </w:rPr>
+        <w:t>Create a Custom Service to Print Hello World and Call this Service from News Component Sling Model</w:t>
+      </w:r>
+    </w:p>
+    <w:p>
+      <w:pPr>
+        <w:pStyle w:val="NoSpacing"/>
+        <w:rPr>
+          <w:bCs/>
+        </w:rPr>
+      </w:pPr>
+    </w:p>
+    <w:p>
+      <w:pPr>
+        <w:pStyle w:val="NoSpacing"/>
+        <w:rPr>
+          <w:lang w:val="en-IN"/>
+        </w:rPr>
+      </w:pPr>
+      <w:r>
+        <w:rPr>
+          <w:lang w:val="en-IN"/>
+        </w:rPr>
+        <w:t xml:space="preserve">1. Create the Service: </w:t>
+      </w:r>
+    </w:p>
+    <w:p>
+      <w:pPr>
+        <w:pStyle w:val="NoSpacing"/>
+        <w:rPr>
+          <w:lang w:val="en-IN"/>
+        </w:rPr>
+      </w:pPr>
+      <w:r>
+        <w:rPr>
+          <w:lang w:val="en-IN"/>
+        </w:rPr>
+        <w:t xml:space="preserve">Path: /apps/newsroom/core/services/HelloWorldService.java </w:t>
+      </w:r>
+    </w:p>
+    <w:p>
+      <w:pPr>
+        <w:pStyle w:val="NoSpacing"/>
+        <w:rPr>
+          <w:lang w:val="en-IN"/>
+        </w:rPr>
+      </w:pPr>
+      <w:r>
+        <w:rPr>
+          <w:lang w:val="en-IN"/>
+        </w:rPr>
+        <w:t xml:space="preserve">package com.newsroom.core.services; </w:t>
+      </w:r>
+    </w:p>
+    <w:p>
+      <w:pPr>
+        <w:pStyle w:val="NoSpacing"/>
+        <w:rPr>
+          <w:lang w:val="en-IN"/>
+        </w:rPr>
+      </w:pPr>
+      <w:r>
+        <w:rPr>
+          <w:lang w:val="en-IN"/>
+        </w:rPr>
+        <w:t xml:space="preserve">public interface HelloWorldService { </w:t>
+      </w:r>
+    </w:p>
+    <w:p>
+      <w:pPr>
+        <w:pStyle w:val="NoSpacing"/>
+        <w:rPr>
+          <w:lang w:val="en-IN"/>
+        </w:rPr>
+      </w:pPr>
+      <w:r>
+        <w:rPr>
+          <w:lang w:val="en-IN"/>
+        </w:rPr>
+        <w:t xml:space="preserve">String getHelloWorld(); </w:t>
+      </w:r>
+    </w:p>
+    <w:p>
+      <w:pPr>
+        <w:pStyle w:val="NoSpacing"/>
+        <w:rPr>
+          <w:lang w:val="en-IN"/>
+        </w:rPr>
+      </w:pPr>
+      <w:r>
+        <w:rPr>
+          <w:lang w:val="en-IN"/>
+        </w:rPr>
+        <w:t xml:space="preserve">} </w:t>
+      </w:r>
+    </w:p>
+    <w:p>
+      <w:pPr>
+        <w:pStyle w:val="NoSpacing"/>
+        <w:rPr>
+          <w:lang w:val="en-IN"/>
+        </w:rPr>
+      </w:pPr>
+    </w:p>
+    <w:p>
+      <w:pPr>
+        <w:pStyle w:val="NoSpacing"/>
+        <w:rPr>
+          <w:lang w:val="en-IN"/>
+        </w:rPr>
+      </w:pPr>
+      <w:r>
+        <w:rPr>
+          <w:lang w:val="en-IN"/>
+        </w:rPr>
+        <w:t xml:space="preserve">2. Implement the Service: </w:t>
+      </w:r>
+    </w:p>
+    <w:p>
+      <w:pPr>
+        <w:pStyle w:val="NoSpacing"/>
+        <w:rPr>
+          <w:lang w:val="en-IN"/>
+        </w:rPr>
+      </w:pPr>
+      <w:r>
+        <w:rPr>
+          <w:lang w:val="en-IN"/>
+        </w:rPr>
+        <w:t xml:space="preserve">Path: /apps/newsroom/core/services/HelloWorldServiceImpl.java </w:t>
+      </w:r>
+    </w:p>
+    <w:p>
+      <w:pPr>
+        <w:pStyle w:val="NoSpacing"/>
+        <w:rPr>
+          <w:lang w:val="en-IN"/>
+        </w:rPr>
+      </w:pPr>
+      <w:r>
+        <w:rPr>
+          <w:lang w:val="en-IN"/>
+        </w:rPr>
+        <w:t xml:space="preserve">package com.newsroom.core.services; </w:t>
+      </w:r>
+    </w:p>
+    <w:p>
+      <w:pPr>
+        <w:pStyle w:val="NoSpacing"/>
+        <w:rPr>
+          <w:lang w:val="en-IN"/>
+        </w:rPr>
+      </w:pPr>
+      <w:r>
+        <w:rPr>
+          <w:lang w:val="en-IN"/>
+        </w:rPr>
+        <w:t xml:space="preserve">import org.osgi.service.component.annotations.Component; </w:t>
+      </w:r>
+    </w:p>
+    <w:p>
+      <w:pPr>
+        <w:pStyle w:val="NoSpacing"/>
+        <w:rPr>
+          <w:lang w:val="en-IN"/>
+        </w:rPr>
+      </w:pPr>
+      <w:r>
+        <w:rPr>
+          <w:lang w:val="en-IN"/>
+        </w:rPr>
+        <w:t xml:space="preserve">@Component(service = HelloWorldService.class) </w:t>
+      </w:r>
+    </w:p>
+    <w:p>
+      <w:pPr>
+        <w:pStyle w:val="NoSpacing"/>
+        <w:rPr>
+          <w:lang w:val="en-IN"/>
+        </w:rPr>
+      </w:pPr>
+      <w:r>
+        <w:rPr>
+          <w:lang w:val="en-IN"/>
+        </w:rPr>
+        <w:t xml:space="preserve">public class HelloWorldServiceImpl implements HelloWorldService { </w:t>
+      </w:r>
+    </w:p>
+    <w:p>
+      <w:pPr>
+        <w:pStyle w:val="NoSpacing"/>
+        <w:rPr>
+          <w:lang w:val="en-IN"/>
+        </w:rPr>
+      </w:pPr>
+      <w:r>
+        <w:rPr>
+          <w:lang w:val="en-IN"/>
+        </w:rPr>
+        <w:t xml:space="preserve">    @Override </w:t>
+      </w:r>
+    </w:p>
+    <w:p>
+      <w:pPr>
+        <w:pStyle w:val="NoSpacing"/>
+        <w:rPr>
+          <w:lang w:val="en-IN"/>
+        </w:rPr>
+      </w:pPr>
+      <w:r>
+        <w:rPr>
+          <w:lang w:val="en-IN"/>
+        </w:rPr>
+        <w:t xml:space="preserve">    public String getHelloWorld() { </w:t>
+      </w:r>
+    </w:p>
+    <w:p>
+      <w:pPr>
+        <w:pStyle w:val="NoSpacing"/>
+        <w:rPr>
+          <w:lang w:val="en-IN"/>
+        </w:rPr>
+      </w:pPr>
+      <w:r>
+        <w:rPr>
+          <w:lang w:val="en-IN"/>
+        </w:rPr>
+        <w:t xml:space="preserve">        return "Hello World from Newsroom Service!"; </w:t>
+      </w:r>
+    </w:p>
+    <w:p>
+      <w:pPr>
+        <w:pStyle w:val="NoSpacing"/>
+        <w:rPr>
+          <w:lang w:val="en-IN"/>
+        </w:rPr>
+      </w:pPr>
+      <w:r>
+        <w:rPr>
+          <w:lang w:val="en-IN"/>
+        </w:rPr>
+        <w:t xml:space="preserve">    } </w:t>
+      </w:r>
+    </w:p>
+    <w:p>
+      <w:pPr>
+        <w:pStyle w:val="NoSpacing"/>
+        <w:rPr>
+          <w:lang w:val="en-IN"/>
+        </w:rPr>
+      </w:pPr>
+      <w:r>
+        <w:rPr>
+          <w:lang w:val="en-IN"/>
+        </w:rPr>
+        <w:lastRenderedPageBreak/>
+        <w:t xml:space="preserve">} </w:t>
+      </w:r>
+    </w:p>
+    <w:p>
+      <w:pPr>
+        <w:pStyle w:val="NoSpacing"/>
+        <w:rPr>
+          <w:lang w:val="en-IN"/>
+        </w:rPr>
+      </w:pPr>
+    </w:p>
+    <w:p>
+      <w:pPr>
+        <w:pStyle w:val="NoSpacing"/>
+        <w:rPr>
+          <w:lang w:val="en-IN"/>
+        </w:rPr>
+      </w:pPr>
+      <w:r>
+        <w:rPr>
+          <w:lang w:val="en-IN"/>
+        </w:rPr>
+        <w:t xml:space="preserve">3. Call the Service in News Component Sling Model: </w:t>
+      </w:r>
+    </w:p>
+    <w:p>
+      <w:pPr>
+        <w:pStyle w:val="NoSpacing"/>
+        <w:rPr>
+          <w:lang w:val="en-IN"/>
+        </w:rPr>
+      </w:pPr>
+      <w:r>
+        <w:rPr>
+          <w:lang w:val="en-IN"/>
+        </w:rPr>
+        <w:t xml:space="preserve">Path: /apps/newsroom/core/models/NewsItemModel.java </w:t>
+      </w:r>
+    </w:p>
+    <w:p>
+      <w:pPr>
+        <w:pStyle w:val="NoSpacing"/>
+        <w:rPr>
+          <w:lang w:val="en-IN"/>
+        </w:rPr>
+      </w:pPr>
+      <w:r>
+        <w:rPr>
+          <w:lang w:val="en-IN"/>
+        </w:rPr>
+        <w:t xml:space="preserve">package com.newsroom.core.models; </w:t>
+      </w:r>
+    </w:p>
+    <w:p>
+      <w:pPr>
+        <w:pStyle w:val="NoSpacing"/>
+        <w:rPr>
+          <w:lang w:val="en-IN"/>
+        </w:rPr>
+      </w:pPr>
+      <w:r>
+        <w:rPr>
+          <w:lang w:val="en-IN"/>
+        </w:rPr>
+        <w:t xml:space="preserve"> </w:t>
+      </w:r>
+    </w:p>
+    <w:p>
+      <w:pPr>
+        <w:pStyle w:val="NoSpacing"/>
+        <w:rPr>
+          <w:lang w:val="en-IN"/>
+        </w:rPr>
+      </w:pPr>
+      <w:r>
+        <w:rPr>
+          <w:lang w:val="en-IN"/>
+        </w:rPr>
+        <w:t xml:space="preserve">import com.newsroom.core.services.HelloWorldService; </w:t>
+      </w:r>
+    </w:p>
+    <w:p>
+      <w:pPr>
+        <w:pStyle w:val="NoSpacing"/>
+        <w:rPr>
+          <w:lang w:val="en-IN"/>
+        </w:rPr>
+      </w:pPr>
+      <w:r>
+        <w:rPr>
+          <w:lang w:val="en-IN"/>
+        </w:rPr>
+        <w:t xml:space="preserve">import org.apache.sling.api.resource.Resource; </w:t>
+      </w:r>
+    </w:p>
+    <w:p>
+      <w:pPr>
+        <w:pStyle w:val="NoSpacing"/>
+        <w:rPr>
+          <w:lang w:val="en-IN"/>
+        </w:rPr>
+      </w:pPr>
+      <w:r>
+        <w:rPr>
+          <w:lang w:val="en-IN"/>
+        </w:rPr>
+        <w:t xml:space="preserve">import org.apache.sling.models.annotations.Model; </w:t>
+      </w:r>
+    </w:p>
+    <w:p>
+      <w:pPr>
+        <w:pStyle w:val="NoSpacing"/>
+        <w:rPr>
+          <w:lang w:val="en-IN"/>
+        </w:rPr>
+      </w:pPr>
+      <w:r>
+        <w:rPr>
+          <w:lang w:val="en-IN"/>
+        </w:rPr>
+        <w:t xml:space="preserve"> </w:t>
+      </w:r>
+    </w:p>
+    <w:p>
+      <w:pPr>
+        <w:pStyle w:val="NoSpacing"/>
+        <w:rPr>
+          <w:lang w:val="en-IN"/>
+        </w:rPr>
+      </w:pPr>
+      <w:r>
+        <w:rPr>
+          <w:lang w:val="en-IN"/>
+        </w:rPr>
+        <w:t xml:space="preserve">import javax.inject.Inject; </w:t>
+      </w:r>
+    </w:p>
+    <w:p>
+      <w:pPr>
+        <w:pStyle w:val="NoSpacing"/>
+        <w:rPr>
+          <w:lang w:val="en-IN"/>
+        </w:rPr>
+      </w:pPr>
+      <w:r>
+        <w:rPr>
+          <w:lang w:val="en-IN"/>
+        </w:rPr>
+        <w:t xml:space="preserve"> </w:t>
+      </w:r>
+    </w:p>
+    <w:p>
+      <w:pPr>
+        <w:pStyle w:val="NoSpacing"/>
+        <w:rPr>
+          <w:lang w:val="en-IN"/>
+        </w:rPr>
+      </w:pPr>
+      <w:r>
+        <w:rPr>
+          <w:lang w:val="en-IN"/>
+        </w:rPr>
+        <w:t xml:space="preserve">@Model(adaptables = Resource.class) </w:t>
+      </w:r>
+    </w:p>
+    <w:p>
+      <w:pPr>
+        <w:pStyle w:val="NoSpacing"/>
+        <w:rPr>
+          <w:lang w:val="en-IN"/>
+        </w:rPr>
+      </w:pPr>
+      <w:r>
+        <w:rPr>
+          <w:lang w:val="en-IN"/>
+        </w:rPr>
+        <w:t xml:space="preserve">public class NewsItemModel { </w:t>
+      </w:r>
+    </w:p>
+    <w:p>
+      <w:pPr>
+        <w:pStyle w:val="NoSpacing"/>
+        <w:rPr>
+          <w:lang w:val="en-IN"/>
+        </w:rPr>
+      </w:pPr>
+      <w:r>
+        <w:rPr>
+          <w:lang w:val="en-IN"/>
+        </w:rPr>
+        <w:t xml:space="preserve"> </w:t>
+      </w:r>
+    </w:p>
+    <w:p>
+      <w:pPr>
+        <w:pStyle w:val="NoSpacing"/>
+        <w:rPr>
+          <w:lang w:val="en-IN"/>
+        </w:rPr>
+      </w:pPr>
+      <w:r>
+        <w:rPr>
+          <w:lang w:val="en-IN"/>
+        </w:rPr>
+        <w:t xml:space="preserve">    @Inject </w:t>
+      </w:r>
+    </w:p>
+    <w:p>
+      <w:pPr>
+        <w:pStyle w:val="NoSpacing"/>
+        <w:rPr>
+          <w:lang w:val="en-IN"/>
+        </w:rPr>
+      </w:pPr>
+      <w:r>
+        <w:rPr>
+          <w:lang w:val="en-IN"/>
+        </w:rPr>
+        <w:t xml:space="preserve">    private HelloWorldService helloWorldService; </w:t>
+      </w:r>
+    </w:p>
+    <w:p>
+      <w:pPr>
+        <w:pStyle w:val="NoSpacing"/>
+        <w:rPr>
+          <w:lang w:val="en-IN"/>
+        </w:rPr>
+      </w:pPr>
+      <w:r>
+        <w:rPr>
+          <w:lang w:val="en-IN"/>
+        </w:rPr>
+        <w:t xml:space="preserve"> </w:t>
+      </w:r>
+    </w:p>
+    <w:p>
+      <w:pPr>
+        <w:pStyle w:val="NoSpacing"/>
+        <w:rPr>
+          <w:lang w:val="en-IN"/>
+        </w:rPr>
+      </w:pPr>
+      <w:r>
+        <w:rPr>
+          <w:lang w:val="en-IN"/>
+        </w:rPr>
+        <w:t xml:space="preserve">    public void logHelloWorld() { </w:t>
+      </w:r>
+    </w:p>
+    <w:p>
+      <w:pPr>
+        <w:pStyle w:val="NoSpacing"/>
+        <w:rPr>
+          <w:lang w:val="en-IN"/>
+        </w:rPr>
+      </w:pPr>
+      <w:r>
+        <w:rPr>
+          <w:lang w:val="en-IN"/>
+        </w:rPr>
+        <w:t xml:space="preserve">        System.out.println(helloWorldService.getHelloWorld()); </w:t>
+      </w:r>
+    </w:p>
+    <w:p>
+      <w:pPr>
+        <w:pStyle w:val="NoSpacing"/>
+        <w:rPr>
+          <w:lang w:val="en-IN"/>
+        </w:rPr>
+      </w:pPr>
+      <w:r>
+        <w:rPr>
+          <w:lang w:val="en-IN"/>
+        </w:rPr>
+        <w:t xml:space="preserve">    } </w:t>
+      </w:r>
+    </w:p>
+    <w:p>
+      <w:pPr>
+        <w:pStyle w:val="NoSpacing"/>
+        <w:rPr>
+          <w:lang w:val="en-IN"/>
+        </w:rPr>
+      </w:pPr>
+      <w:r>
+        <w:rPr>
+          <w:lang w:val="en-IN"/>
+        </w:rPr>
+        <w:t xml:space="preserve">} </w:t>
+      </w:r>
+    </w:p>
+    <w:p>
+      <w:pPr>
+        <w:pStyle w:val="NoSpacing"/>
+        <w:rPr>
+          <w:lang w:val="en-IN"/>
+        </w:rPr>
+      </w:pPr>
+      <w:r>
+        <w:rPr>
+          <w:lang w:val="en-IN"/>
+        </w:rPr>
+        <w:t xml:space="preserve"> </w:t>
+      </w:r>
+    </w:p>
+    <w:p>
+      <w:pPr>
+        <w:pStyle w:val="NoSpacing"/>
+        <w:rPr>
+          <w:lang w:val="en-IN"/>
+        </w:rPr>
+      </w:pPr>
+      <w:r>
+        <w:rPr>
+          <w:lang w:val="en-IN"/>
+        </w:rPr>
+        <w:t xml:space="preserve">Task </w:t>
+      </w:r>
+      <w:r>
+        <w:rPr>
+          <w:lang w:val="en-IN"/>
+        </w:rPr>
+        <w:t>6</w:t>
+      </w:r>
+      <w:r>
+        <w:rPr>
+          <w:lang w:val="en-IN"/>
+        </w:rPr>
+        <w:t>.</w:t>
+      </w:r>
+      <w:r>
+        <w:rPr>
+          <w:lang w:val="en-IN"/>
+        </w:rPr>
+        <w:t xml:space="preserve"> Create a custom service to print hello world and call </w:t>
+      </w:r>
+      <w:r>
+        <w:rPr>
+          <w:lang w:val="en-IN"/>
+        </w:rPr>
+        <w:t xml:space="preserve"> </w:t>
+      </w:r>
+      <w:r>
+        <w:rPr>
+          <w:lang w:val="en-IN"/>
+        </w:rPr>
+        <w:t xml:space="preserve">this service from news component sling model and print this value in logs as well. </w:t>
+      </w:r>
+    </w:p>
+    <w:p>
+      <w:pPr>
+        <w:pStyle w:val="NoSpacing"/>
+        <w:rPr>
+          <w:lang w:val="en-IN"/>
+        </w:rPr>
+      </w:pPr>
+    </w:p>
+    <w:p>
+      <w:pPr>
+        <w:pStyle w:val="NoSpacing"/>
+        <w:rPr>
+          <w:lang w:val="en-IN"/>
+        </w:rPr>
+      </w:pPr>
+      <w:r>
+        <w:rPr>
+          <w:lang w:val="en-IN"/>
+        </w:rPr>
+        <w:t xml:space="preserve">1. Create the Service Interface </w:t>
+      </w:r>
+    </w:p>
+    <w:p>
+      <w:pPr>
+        <w:pStyle w:val="NoSpacing"/>
+        <w:rPr>
+          <w:lang w:val="en-IN"/>
+        </w:rPr>
+      </w:pPr>
+      <w:r>
+        <w:rPr>
+          <w:lang w:val="en-IN"/>
+        </w:rPr>
+        <w:t xml:space="preserve">First, we define the service interface which will provide a method for returning "Hello </w:t>
+      </w:r>
+    </w:p>
+    <w:p>
+      <w:pPr>
+        <w:pStyle w:val="NoSpacing"/>
+        <w:rPr>
+          <w:lang w:val="en-IN"/>
+        </w:rPr>
+      </w:pPr>
+      <w:r>
+        <w:rPr>
+          <w:lang w:val="en-IN"/>
+        </w:rPr>
+        <w:t xml:space="preserve">World". </w:t>
+      </w:r>
+    </w:p>
+    <w:p>
+      <w:pPr>
+        <w:pStyle w:val="NoSpacing"/>
+        <w:rPr>
+          <w:lang w:val="en-IN"/>
+        </w:rPr>
+      </w:pPr>
+      <w:r>
+        <w:rPr>
+          <w:lang w:val="en-IN"/>
+        </w:rPr>
+        <w:t xml:space="preserve">File: /apps/newsroom/core/services/HelloWorldService.java </w:t>
+      </w:r>
+    </w:p>
+    <w:p>
+      <w:pPr>
+        <w:pStyle w:val="NoSpacing"/>
+        <w:rPr>
+          <w:lang w:val="en-IN"/>
+        </w:rPr>
+      </w:pPr>
+      <w:r>
+        <w:rPr>
+          <w:lang w:val="en-IN"/>
+        </w:rPr>
+        <w:t xml:space="preserve">package com.newsroom.core.services; </w:t>
+      </w:r>
+    </w:p>
+    <w:p>
+      <w:pPr>
+        <w:pStyle w:val="NoSpacing"/>
+        <w:rPr>
+          <w:lang w:val="en-IN"/>
+        </w:rPr>
+      </w:pPr>
+      <w:r>
+        <w:rPr>
+          <w:lang w:val="en-IN"/>
+        </w:rPr>
+        <w:t xml:space="preserve">public interface HelloWorldService { </w:t>
+      </w:r>
+    </w:p>
+    <w:p>
+      <w:pPr>
+        <w:pStyle w:val="NoSpacing"/>
+        <w:rPr>
+          <w:lang w:val="en-IN"/>
+        </w:rPr>
+      </w:pPr>
+      <w:r>
+        <w:rPr>
+          <w:lang w:val="en-IN"/>
+        </w:rPr>
+        <w:t xml:space="preserve">String getHelloWorld(); </w:t>
+      </w:r>
+    </w:p>
+    <w:p>
+      <w:pPr>
+        <w:pStyle w:val="NoSpacing"/>
+        <w:rPr>
+          <w:lang w:val="en-IN"/>
+        </w:rPr>
+      </w:pPr>
+      <w:r>
+        <w:rPr>
+          <w:lang w:val="en-IN"/>
+        </w:rPr>
+        <w:t xml:space="preserve">} </w:t>
+      </w:r>
+    </w:p>
+    <w:p>
+      <w:pPr>
+        <w:pStyle w:val="NoSpacing"/>
+        <w:rPr>
+          <w:lang w:val="en-IN"/>
+        </w:rPr>
+      </w:pPr>
+      <w:r>
+        <w:rPr>
+          <w:lang w:val="en-IN"/>
+        </w:rPr>
+        <w:lastRenderedPageBreak/>
+        <w:t xml:space="preserve">• Explanation: This interface declares a method getHelloWorld() that returns a String. </w:t>
+      </w:r>
+    </w:p>
+    <w:p>
+      <w:pPr>
+        <w:pStyle w:val="NoSpacing"/>
+        <w:rPr>
+          <w:lang w:val="en-IN"/>
+        </w:rPr>
+      </w:pPr>
+    </w:p>
+    <w:p>
+      <w:pPr>
+        <w:pStyle w:val="NoSpacing"/>
+        <w:rPr>
+          <w:lang w:val="en-IN"/>
+        </w:rPr>
+      </w:pPr>
+      <w:r>
+        <w:rPr>
+          <w:lang w:val="en-IN"/>
+        </w:rPr>
+        <w:t xml:space="preserve">2. Implement the Service </w:t>
+      </w:r>
+    </w:p>
+    <w:p>
+      <w:pPr>
+        <w:pStyle w:val="NoSpacing"/>
+        <w:rPr>
+          <w:lang w:val="en-IN"/>
+        </w:rPr>
+      </w:pPr>
+      <w:r>
+        <w:rPr>
+          <w:lang w:val="en-IN"/>
+        </w:rPr>
+        <w:t xml:space="preserve">Now, we provide the implementation for this service where we will return "Hello World". </w:t>
+      </w:r>
+    </w:p>
+    <w:p>
+      <w:pPr>
+        <w:pStyle w:val="NoSpacing"/>
+        <w:rPr>
+          <w:lang w:val="en-IN"/>
+        </w:rPr>
+      </w:pPr>
+      <w:r>
+        <w:rPr>
+          <w:lang w:val="en-IN"/>
+        </w:rPr>
+        <w:t xml:space="preserve">File: /apps/newsroom/core/services/HelloWorldServiceImpl.java </w:t>
+      </w:r>
+    </w:p>
+    <w:p>
+      <w:pPr>
+        <w:pStyle w:val="NoSpacing"/>
+        <w:rPr>
+          <w:lang w:val="en-IN"/>
+        </w:rPr>
+      </w:pPr>
+      <w:r>
+        <w:rPr>
+          <w:lang w:val="en-IN"/>
+        </w:rPr>
+        <w:t xml:space="preserve">package com.newsroom.core.services; </w:t>
+      </w:r>
+    </w:p>
+    <w:p>
+      <w:pPr>
+        <w:pStyle w:val="NoSpacing"/>
+        <w:rPr>
+          <w:lang w:val="en-IN"/>
+        </w:rPr>
+      </w:pPr>
+      <w:r>
+        <w:rPr>
+          <w:lang w:val="en-IN"/>
+        </w:rPr>
+        <w:t xml:space="preserve">import org.osgi.service.component.annotations.Component; </w:t>
+      </w:r>
+    </w:p>
+    <w:p>
+      <w:pPr>
+        <w:pStyle w:val="NoSpacing"/>
+        <w:rPr>
+          <w:lang w:val="en-IN"/>
+        </w:rPr>
+      </w:pPr>
+      <w:r>
+        <w:rPr>
+          <w:lang w:val="en-IN"/>
+        </w:rPr>
+        <w:t xml:space="preserve">@Component(service = HelloWorldService.class) </w:t>
+      </w:r>
+    </w:p>
+    <w:p>
+      <w:pPr>
+        <w:pStyle w:val="NoSpacing"/>
+        <w:rPr>
+          <w:lang w:val="en-IN"/>
+        </w:rPr>
+      </w:pPr>
+      <w:r>
+        <w:rPr>
+          <w:lang w:val="en-IN"/>
+        </w:rPr>
+        <w:t xml:space="preserve">public class HelloWorldServiceImpl implements HelloWorldService { </w:t>
+      </w:r>
+    </w:p>
+    <w:p>
+      <w:pPr>
+        <w:pStyle w:val="NoSpacing"/>
+        <w:rPr>
+          <w:lang w:val="en-IN"/>
+        </w:rPr>
+      </w:pPr>
+      <w:r>
+        <w:rPr>
+          <w:lang w:val="en-IN"/>
+        </w:rPr>
+        <w:t xml:space="preserve">@Override </w:t>
+      </w:r>
+    </w:p>
+    <w:p>
+      <w:pPr>
+        <w:pStyle w:val="NoSpacing"/>
+        <w:rPr>
+          <w:lang w:val="en-IN"/>
+        </w:rPr>
+      </w:pPr>
+      <w:r>
+        <w:rPr>
+          <w:lang w:val="en-IN"/>
+        </w:rPr>
+        <w:t xml:space="preserve">public String getHelloWorld() { </w:t>
+      </w:r>
+    </w:p>
+    <w:p>
+      <w:pPr>
+        <w:pStyle w:val="NoSpacing"/>
+        <w:rPr>
+          <w:lang w:val="en-IN"/>
+        </w:rPr>
+      </w:pPr>
+      <w:r>
+        <w:rPr>
+          <w:lang w:val="en-IN"/>
+        </w:rPr>
+        <w:t xml:space="preserve">return "Hello World from Newsroom Service!"; </w:t>
+      </w:r>
+    </w:p>
+    <w:p>
+      <w:pPr>
+        <w:pStyle w:val="NoSpacing"/>
+        <w:rPr>
+          <w:lang w:val="en-IN"/>
+        </w:rPr>
+      </w:pPr>
+      <w:r>
+        <w:rPr>
+          <w:lang w:val="en-IN"/>
+        </w:rPr>
+        <w:t xml:space="preserve">} </w:t>
+      </w:r>
+    </w:p>
+    <w:p>
+      <w:pPr>
+        <w:pStyle w:val="NoSpacing"/>
+        <w:rPr>
+          <w:lang w:val="en-IN"/>
+        </w:rPr>
+      </w:pPr>
+      <w:r>
+        <w:rPr>
+          <w:lang w:val="en-IN"/>
+        </w:rPr>
+        <w:t xml:space="preserve">} </w:t>
+      </w:r>
+    </w:p>
+    <w:p>
+      <w:pPr>
+        <w:pStyle w:val="NoSpacing"/>
+        <w:rPr>
+          <w:lang w:val="en-IN"/>
+        </w:rPr>
+      </w:pPr>
+      <w:r>
+        <w:rPr>
+          <w:lang w:val="en-IN"/>
+        </w:rPr>
+        <w:t xml:space="preserve">• Explanation: </w:t>
+      </w:r>
+    </w:p>
+    <w:p>
+      <w:pPr>
+        <w:pStyle w:val="NoSpacing"/>
+        <w:rPr>
+          <w:lang w:val="en-IN"/>
+        </w:rPr>
+      </w:pPr>
+      <w:r>
+        <w:rPr>
+          <w:lang w:val="en-IN"/>
+        </w:rPr>
+        <w:t xml:space="preserve">o We use the @Component annotation to register this class as an OSGi service </w:t>
+      </w:r>
+    </w:p>
+    <w:p>
+      <w:pPr>
+        <w:pStyle w:val="NoSpacing"/>
+        <w:rPr>
+          <w:lang w:val="en-IN"/>
+        </w:rPr>
+      </w:pPr>
+      <w:r>
+        <w:rPr>
+          <w:lang w:val="en-IN"/>
+        </w:rPr>
+        <w:t xml:space="preserve">in AEM. </w:t>
+      </w:r>
+    </w:p>
+    <w:p>
+      <w:pPr>
+        <w:pStyle w:val="NoSpacing"/>
+        <w:rPr>
+          <w:lang w:val="en-IN"/>
+        </w:rPr>
+      </w:pPr>
+      <w:r>
+        <w:rPr>
+          <w:lang w:val="en-IN"/>
+        </w:rPr>
+        <w:t xml:space="preserve">o This class implements the HelloWorldService interface and provides the </w:t>
+      </w:r>
+    </w:p>
+    <w:p>
+      <w:pPr>
+        <w:pStyle w:val="NoSpacing"/>
+        <w:rPr>
+          <w:lang w:val="en-IN"/>
+        </w:rPr>
+      </w:pPr>
+      <w:r>
+        <w:rPr>
+          <w:lang w:val="en-IN"/>
+        </w:rPr>
+        <w:t xml:space="preserve">implementation for the getHelloWorld() method, which returns the string </w:t>
+      </w:r>
+    </w:p>
+    <w:p>
+      <w:pPr>
+        <w:pStyle w:val="NoSpacing"/>
+        <w:rPr>
+          <w:lang w:val="en-IN"/>
+        </w:rPr>
+      </w:pPr>
+      <w:r>
+        <w:rPr>
+          <w:lang w:val="en-IN"/>
+        </w:rPr>
+        <w:t xml:space="preserve">"Hello World from Newsroom Service!". </w:t>
+      </w:r>
+    </w:p>
+    <w:p>
+      <w:pPr>
+        <w:pStyle w:val="NoSpacing"/>
+        <w:rPr>
+          <w:lang w:val="en-IN"/>
+        </w:rPr>
+      </w:pPr>
+    </w:p>
+    <w:p>
+      <w:pPr>
+        <w:pStyle w:val="NoSpacing"/>
+        <w:rPr>
+          <w:lang w:val="en-IN"/>
+        </w:rPr>
+      </w:pPr>
+      <w:r>
+        <w:rPr>
+          <w:lang w:val="en-IN"/>
+        </w:rPr>
+        <w:t xml:space="preserve">3. Call the Service from News Component Sling Model </w:t>
+      </w:r>
+    </w:p>
+    <w:p>
+      <w:pPr>
+        <w:pStyle w:val="NoSpacing"/>
+        <w:rPr>
+          <w:lang w:val="en-IN"/>
+        </w:rPr>
+      </w:pPr>
+      <w:r>
+        <w:rPr>
+          <w:lang w:val="en-IN"/>
+        </w:rPr>
+        <w:t xml:space="preserve">Now, we modify the News Component Sling Model to inject and call the custom service. We </w:t>
+      </w:r>
+    </w:p>
+    <w:p>
+      <w:pPr>
+        <w:pStyle w:val="NoSpacing"/>
+        <w:rPr>
+          <w:lang w:val="en-IN"/>
+        </w:rPr>
+      </w:pPr>
+      <w:r>
+        <w:rPr>
+          <w:lang w:val="en-IN"/>
+        </w:rPr>
+        <w:t xml:space="preserve">will also log the result of the service using System.out.println(). </w:t>
+      </w:r>
+    </w:p>
+    <w:p>
+      <w:pPr>
+        <w:pStyle w:val="NoSpacing"/>
+        <w:rPr>
+          <w:lang w:val="en-IN"/>
+        </w:rPr>
+      </w:pPr>
+      <w:r>
+        <w:rPr>
+          <w:lang w:val="en-IN"/>
+        </w:rPr>
+        <w:t xml:space="preserve">File: /apps/newsroom/core/models/NewsItemModel.java </w:t>
+      </w:r>
+    </w:p>
+    <w:p>
+      <w:pPr>
+        <w:pStyle w:val="NoSpacing"/>
+        <w:rPr>
+          <w:lang w:val="en-IN"/>
+        </w:rPr>
+      </w:pPr>
+      <w:r>
+        <w:rPr>
+          <w:lang w:val="en-IN"/>
+        </w:rPr>
+        <w:t xml:space="preserve">package com.newsroom.core.models; </w:t>
+      </w:r>
+    </w:p>
+    <w:p>
+      <w:pPr>
+        <w:pStyle w:val="NoSpacing"/>
+        <w:rPr>
+          <w:lang w:val="en-IN"/>
+        </w:rPr>
+      </w:pPr>
+      <w:r>
+        <w:rPr>
+          <w:lang w:val="en-IN"/>
+        </w:rPr>
+        <w:t xml:space="preserve">import com.newsroom.core.services.HelloWorldService; </w:t>
+      </w:r>
+    </w:p>
+    <w:p>
+      <w:pPr>
+        <w:pStyle w:val="NoSpacing"/>
+        <w:rPr>
+          <w:lang w:val="en-IN"/>
+        </w:rPr>
+      </w:pPr>
+      <w:r>
+        <w:rPr>
+          <w:lang w:val="en-IN"/>
+        </w:rPr>
+        <w:t xml:space="preserve">import org.apache.sling.api.resource.Resource; </w:t>
+      </w:r>
+    </w:p>
+    <w:p>
+      <w:pPr>
+        <w:pStyle w:val="NoSpacing"/>
+        <w:rPr>
+          <w:lang w:val="en-IN"/>
+        </w:rPr>
+      </w:pPr>
+      <w:r>
+        <w:rPr>
+          <w:lang w:val="en-IN"/>
+        </w:rPr>
+        <w:t xml:space="preserve">import org.apache.sling.models.annotations.Model; </w:t>
+      </w:r>
+    </w:p>
+    <w:p>
+      <w:pPr>
+        <w:pStyle w:val="NoSpacing"/>
+        <w:rPr>
+          <w:lang w:val="en-IN"/>
+        </w:rPr>
+      </w:pPr>
+      <w:r>
+        <w:rPr>
+          <w:lang w:val="en-IN"/>
+        </w:rPr>
+        <w:t xml:space="preserve">import org.slf4j.Logger; </w:t>
+      </w:r>
+    </w:p>
+    <w:p>
+      <w:pPr>
+        <w:pStyle w:val="NoSpacing"/>
+        <w:rPr>
+          <w:lang w:val="en-IN"/>
+        </w:rPr>
+      </w:pPr>
+      <w:r>
+        <w:rPr>
+          <w:lang w:val="en-IN"/>
+        </w:rPr>
+        <w:t xml:space="preserve">import org.slf4j.LoggerFactory; </w:t>
+      </w:r>
+    </w:p>
+    <w:p>
+      <w:pPr>
+        <w:pStyle w:val="NoSpacing"/>
+        <w:rPr>
+          <w:lang w:val="en-IN"/>
+        </w:rPr>
+      </w:pPr>
+      <w:r>
+        <w:rPr>
+          <w:lang w:val="en-IN"/>
+        </w:rPr>
+        <w:t xml:space="preserve">import javax.inject.Inject; </w:t>
+      </w:r>
+    </w:p>
+    <w:p>
+      <w:pPr>
+        <w:pStyle w:val="NoSpacing"/>
+        <w:rPr>
+          <w:lang w:val="en-IN"/>
+        </w:rPr>
+      </w:pPr>
+      <w:r>
+        <w:rPr>
+          <w:lang w:val="en-IN"/>
+        </w:rPr>
+        <w:t xml:space="preserve">@Model(adaptables = Resource.class) </w:t>
+      </w:r>
+    </w:p>
+    <w:p>
+      <w:pPr>
+        <w:pStyle w:val="NoSpacing"/>
+        <w:rPr>
+          <w:lang w:val="en-IN"/>
+        </w:rPr>
+      </w:pPr>
+      <w:r>
+        <w:rPr>
+          <w:lang w:val="en-IN"/>
+        </w:rPr>
+        <w:t xml:space="preserve">public class NewsItemModel { </w:t>
+      </w:r>
+    </w:p>
+    <w:p>
+      <w:pPr>
+        <w:pStyle w:val="NoSpacing"/>
+        <w:rPr>
+          <w:lang w:val="en-IN"/>
+        </w:rPr>
+      </w:pPr>
+      <w:r>
+        <w:rPr>
+          <w:lang w:val="en-IN"/>
+        </w:rPr>
+        <w:lastRenderedPageBreak/>
+        <w:t xml:space="preserve">private static final Logger LOG = LoggerFactory.getLogger(NewsItemModel.class); </w:t>
+      </w:r>
+    </w:p>
+    <w:p>
+      <w:pPr>
+        <w:pStyle w:val="NoSpacing"/>
+        <w:rPr>
+          <w:lang w:val="en-IN"/>
+        </w:rPr>
+      </w:pPr>
+      <w:r>
+        <w:rPr>
+          <w:lang w:val="en-IN"/>
+        </w:rPr>
+        <w:t xml:space="preserve">@Inject </w:t>
+      </w:r>
+    </w:p>
+    <w:p>
+      <w:pPr>
+        <w:pStyle w:val="NoSpacing"/>
+        <w:rPr>
+          <w:lang w:val="en-IN"/>
+        </w:rPr>
+      </w:pPr>
+      <w:r>
+        <w:rPr>
+          <w:lang w:val="en-IN"/>
+        </w:rPr>
+        <w:t xml:space="preserve">private HelloWorldService helloWorldService; </w:t>
+      </w:r>
+    </w:p>
+    <w:p>
+      <w:pPr>
+        <w:pStyle w:val="NoSpacing"/>
+        <w:rPr>
+          <w:lang w:val="en-IN"/>
+        </w:rPr>
+      </w:pPr>
+      <w:r>
+        <w:rPr>
+          <w:lang w:val="en-IN"/>
+        </w:rPr>
+        <w:t xml:space="preserve">// Method to call the service and log the result </w:t>
+      </w:r>
+    </w:p>
+    <w:p>
+      <w:pPr>
+        <w:pStyle w:val="NoSpacing"/>
+        <w:rPr>
+          <w:lang w:val="en-IN"/>
+        </w:rPr>
+      </w:pPr>
+      <w:r>
+        <w:rPr>
+          <w:lang w:val="en-IN"/>
+        </w:rPr>
+        <w:t xml:space="preserve">public void logHelloWorld() { </w:t>
+      </w:r>
+    </w:p>
+    <w:p>
+      <w:pPr>
+        <w:pStyle w:val="NoSpacing"/>
+        <w:rPr>
+          <w:lang w:val="en-IN"/>
+        </w:rPr>
+      </w:pPr>
+      <w:r>
+        <w:rPr>
+          <w:lang w:val="en-IN"/>
+        </w:rPr>
+        <w:t xml:space="preserve">String message = helloWorldService.getHelloWorld(); </w:t>
+      </w:r>
+    </w:p>
+    <w:p>
+      <w:pPr>
+        <w:pStyle w:val="NoSpacing"/>
+        <w:rPr>
+          <w:lang w:val="en-IN"/>
+        </w:rPr>
+      </w:pPr>
+      <w:r>
+        <w:rPr>
+          <w:lang w:val="en-IN"/>
+        </w:rPr>
+        <w:t xml:space="preserve">LOG.info(message); // Logs the message </w:t>
+      </w:r>
+    </w:p>
+    <w:p>
+      <w:pPr>
+        <w:pStyle w:val="NoSpacing"/>
+        <w:rPr>
+          <w:lang w:val="en-IN"/>
+        </w:rPr>
+      </w:pPr>
+      <w:r>
+        <w:rPr>
+          <w:lang w:val="en-IN"/>
+        </w:rPr>
+        <w:t xml:space="preserve">} </w:t>
+      </w:r>
+    </w:p>
+    <w:p>
+      <w:pPr>
+        <w:pStyle w:val="NoSpacing"/>
+        <w:rPr>
+          <w:lang w:val="en-IN"/>
+        </w:rPr>
+      </w:pPr>
+      <w:r>
+        <w:rPr>
+          <w:lang w:val="en-IN"/>
+        </w:rPr>
+        <w:t xml:space="preserve">} </w:t>
+      </w:r>
+    </w:p>
+    <w:p>
+      <w:pPr>
+        <w:pStyle w:val="NoSpacing"/>
+        <w:rPr>
+          <w:lang w:val="en-IN"/>
+        </w:rPr>
+      </w:pPr>
+      <w:r>
+        <w:rPr>
+          <w:lang w:val="en-IN"/>
+        </w:rPr>
+        <w:t xml:space="preserve">• Explanation: </w:t>
+      </w:r>
+    </w:p>
+    <w:p>
+      <w:pPr>
+        <w:pStyle w:val="NoSpacing"/>
+        <w:rPr>
+          <w:lang w:val="en-IN"/>
+        </w:rPr>
+      </w:pPr>
+      <w:r>
+        <w:rPr>
+          <w:lang w:val="en-IN"/>
+        </w:rPr>
+        <w:t xml:space="preserve">o The HelloWorldService is injected into the NewsItemModel using @Inject. </w:t>
+      </w:r>
+    </w:p>
+    <w:p>
+      <w:pPr>
+        <w:pStyle w:val="NoSpacing"/>
+        <w:rPr>
+          <w:lang w:val="en-IN"/>
+        </w:rPr>
+      </w:pPr>
+      <w:r>
+        <w:rPr>
+          <w:lang w:val="en-IN"/>
+        </w:rPr>
+        <w:t xml:space="preserve">o The logHelloWorld() method calls the getHelloWorld() method of the service </w:t>
+      </w:r>
+    </w:p>
+    <w:p>
+      <w:pPr>
+        <w:pStyle w:val="NoSpacing"/>
+        <w:rPr>
+          <w:lang w:val="en-IN"/>
+        </w:rPr>
+      </w:pPr>
+      <w:r>
+        <w:rPr>
+          <w:lang w:val="en-IN"/>
+        </w:rPr>
+        <w:t xml:space="preserve">and logs the returned string using SLF4J (LOG.info()). </w:t>
+      </w:r>
+    </w:p>
+    <w:p>
+      <w:pPr>
+        <w:pStyle w:val="NoSpacing"/>
+        <w:rPr>
+          <w:lang w:val="en-IN"/>
+        </w:rPr>
+      </w:pPr>
+      <w:r>
+        <w:rPr>
+          <w:lang w:val="en-IN"/>
+        </w:rPr>
+        <w:t xml:space="preserve">o We use SLF4J (Simple Logging Facade for Java) to log the message in a proper </w:t>
+      </w:r>
+    </w:p>
+    <w:p>
+      <w:pPr>
+        <w:pStyle w:val="NoSpacing"/>
+        <w:rPr>
+          <w:lang w:val="en-IN"/>
+        </w:rPr>
+      </w:pPr>
+      <w:r>
+        <w:rPr>
+          <w:lang w:val="en-IN"/>
+        </w:rPr>
+        <w:t xml:space="preserve">way, which is the standard logging framework in AEM. </w:t>
+      </w:r>
+    </w:p>
+    <w:p>
+      <w:pPr>
+        <w:pStyle w:val="NoSpacing"/>
+        <w:rPr>
+          <w:lang w:val="en-IN"/>
+        </w:rPr>
+      </w:pPr>
+      <w:r>
+        <w:rPr>
+          <w:lang w:val="en-IN"/>
+        </w:rPr>
+        <w:t xml:space="preserve">The log will appear in the AEM error.log file (or wherever logs are configured for your AEM </w:t>
+      </w:r>
+    </w:p>
+    <w:p>
+      <w:pPr>
+        <w:pStyle w:val="NoSpacing"/>
+        <w:rPr>
+          <w:lang w:val="en-IN"/>
+        </w:rPr>
+      </w:pPr>
+      <w:r>
+        <w:rPr>
+          <w:lang w:val="en-IN"/>
+        </w:rPr>
+        <w:t xml:space="preserve">instance). </w:t>
+      </w:r>
+    </w:p>
+    <w:p>
+      <w:pPr>
+        <w:pStyle w:val="NoSpacing"/>
+        <w:rPr>
+          <w:lang w:val="en-IN"/>
+        </w:rPr>
+      </w:pPr>
+    </w:p>
+    <w:p>
+      <w:pPr>
+        <w:pStyle w:val="NoSpacing"/>
+        <w:rPr>
+          <w:lang w:val="en-IN"/>
+        </w:rPr>
+      </w:pPr>
+      <w:r>
+        <w:rPr>
+          <w:lang w:val="en-IN"/>
+        </w:rPr>
+        <w:t xml:space="preserve">4. Call the logHelloWorld() Method in HTL (HTML Template Language) </w:t>
+      </w:r>
+    </w:p>
+    <w:p>
+      <w:pPr>
+        <w:pStyle w:val="NoSpacing"/>
+        <w:rPr>
+          <w:lang w:val="en-IN"/>
+        </w:rPr>
+      </w:pPr>
+      <w:r>
+        <w:rPr>
+          <w:lang w:val="en-IN"/>
+        </w:rPr>
+        <w:t xml:space="preserve">Finally, you need to call the logHelloWorld() method from the Sling Model in your HTL </w:t>
+      </w:r>
+    </w:p>
+    <w:p>
+      <w:pPr>
+        <w:pStyle w:val="NoSpacing"/>
+        <w:rPr>
+          <w:lang w:val="en-IN"/>
+        </w:rPr>
+      </w:pPr>
+      <w:r>
+        <w:rPr>
+          <w:lang w:val="en-IN"/>
+        </w:rPr>
+        <w:t xml:space="preserve">template (HTML). </w:t>
+      </w:r>
+    </w:p>
+    <w:p>
+      <w:pPr>
+        <w:pStyle w:val="NoSpacing"/>
+        <w:rPr>
+          <w:lang w:val="en-IN"/>
+        </w:rPr>
+      </w:pPr>
+      <w:r>
+        <w:rPr>
+          <w:lang w:val="en-IN"/>
+        </w:rPr>
+        <w:t xml:space="preserve">File: /apps/newsroom/components/news/news-item.html </w:t>
+      </w:r>
+    </w:p>
+    <w:p>
+      <w:pPr>
+        <w:pStyle w:val="NoSpacing"/>
+        <w:rPr>
+          <w:lang w:val="en-IN"/>
+        </w:rPr>
+      </w:pPr>
+      <w:r>
+        <w:rPr>
+          <w:lang w:val="en-IN"/>
+        </w:rPr>
+        <w:t xml:space="preserve">&lt;data-sly-use.newsModel="com.newsroom.core.models.NewsItemModel" /&gt; </w:t>
+      </w:r>
+    </w:p>
+    <w:p>
+      <w:pPr>
+        <w:pStyle w:val="NoSpacing"/>
+        <w:rPr>
+          <w:lang w:val="en-IN"/>
+        </w:rPr>
+      </w:pPr>
+      <w:r>
+        <w:rPr>
+          <w:lang w:val="en-IN"/>
+        </w:rPr>
+        <w:t xml:space="preserve">&lt;!-- Call the method to log Hello World --&gt; </w:t>
+      </w:r>
+    </w:p>
+    <w:p>
+      <w:pPr>
+        <w:pStyle w:val="NoSpacing"/>
+        <w:rPr>
+          <w:lang w:val="en-IN"/>
+        </w:rPr>
+      </w:pPr>
+      <w:r>
+        <w:rPr>
+          <w:lang w:val="en-IN"/>
+        </w:rPr>
+        <w:t xml:space="preserve">&lt;sly data-sly-call="${newsModel.logHelloWorld}" /&gt; </w:t>
+      </w:r>
+    </w:p>
+    <w:p>
+      <w:pPr>
+        <w:pStyle w:val="NoSpacing"/>
+        <w:rPr>
+          <w:lang w:val="en-IN"/>
+        </w:rPr>
+      </w:pPr>
+      <w:r>
+        <w:rPr>
+          <w:lang w:val="en-IN"/>
+        </w:rPr>
+        <w:t xml:space="preserve">• Explanation: </w:t>
+      </w:r>
+    </w:p>
+    <w:p>
+      <w:pPr>
+        <w:pStyle w:val="NoSpacing"/>
+        <w:rPr>
+          <w:lang w:val="en-IN"/>
+        </w:rPr>
+      </w:pPr>
+      <w:r>
+        <w:rPr>
+          <w:lang w:val="en-IN"/>
+        </w:rPr>
+        <w:t xml:space="preserve">o The data-sly-use tag is used to create a reference to the NewsItemModel </w:t>
+      </w:r>
+    </w:p>
+    <w:p>
+      <w:pPr>
+        <w:pStyle w:val="NoSpacing"/>
+        <w:rPr>
+          <w:lang w:val="en-IN"/>
+        </w:rPr>
+      </w:pPr>
+      <w:r>
+        <w:rPr>
+          <w:lang w:val="en-IN"/>
+        </w:rPr>
+        <w:t xml:space="preserve">class in the HTL file. </w:t>
+      </w:r>
+    </w:p>
+    <w:p>
+      <w:pPr>
+        <w:pStyle w:val="NoSpacing"/>
+        <w:rPr>
+          <w:lang w:val="en-IN"/>
+        </w:rPr>
+      </w:pPr>
+      <w:r>
+        <w:rPr>
+          <w:lang w:val="en-IN"/>
+        </w:rPr>
+        <w:t xml:space="preserve">o data-sly-call calls the logHelloWorld() method from the model, which will </w:t>
+      </w:r>
+    </w:p>
+    <w:p>
+      <w:pPr>
+        <w:pStyle w:val="NoSpacing"/>
+        <w:rPr>
+          <w:lang w:val="en-IN"/>
+        </w:rPr>
+      </w:pPr>
+      <w:r>
+        <w:rPr>
+          <w:lang w:val="en-IN"/>
+        </w:rPr>
+        <w:t xml:space="preserve">print "Hello World from Newsroom Service!" in the AEM logs. </w:t>
+      </w:r>
+    </w:p>
+    <w:p>
+      <w:pPr>
+        <w:pStyle w:val="NoSpacing"/>
+        <w:rPr>
+          <w:lang w:val="en-IN"/>
+        </w:rPr>
+      </w:pPr>
+      <w:r>
+        <w:rPr>
+          <w:lang w:val="en-IN"/>
+        </w:rPr>
+        <w:t xml:space="preserve">5. Check the Logs </w:t>
+      </w:r>
+    </w:p>
+    <w:p>
+      <w:pPr>
+        <w:pStyle w:val="NoSpacing"/>
+        <w:rPr>
+          <w:lang w:val="en-IN"/>
+        </w:rPr>
+      </w:pPr>
+      <w:r>
+        <w:rPr>
+          <w:lang w:val="en-IN"/>
+        </w:rPr>
+        <w:t xml:space="preserve">Once everything is set up, the output "Hello World from Newsroom Service!" will be logged </w:t>
+      </w:r>
+    </w:p>
+    <w:p>
+      <w:pPr>
+        <w:pStyle w:val="NoSpacing"/>
+        <w:rPr>
+          <w:lang w:val="en-IN"/>
+        </w:rPr>
+      </w:pPr>
+      <w:r>
+        <w:rPr>
+          <w:lang w:val="en-IN"/>
+        </w:rPr>
+        <w:t xml:space="preserve">in AEM’s error.log or request.log files. </w:t>
+      </w:r>
+    </w:p>
+    <w:p>
+      <w:pPr>
+        <w:pStyle w:val="NoSpacing"/>
+        <w:rPr>
+          <w:lang w:val="en-IN"/>
+        </w:rPr>
+      </w:pPr>
+      <w:r>
+        <w:rPr>
+          <w:lang w:val="en-IN"/>
+        </w:rPr>
+        <w:t xml:space="preserve">You can find these logs in the crx-quickstart/logs/ directory of your AEM instance, specifically </w:t>
+      </w:r>
+    </w:p>
+    <w:p>
+      <w:pPr>
+        <w:pStyle w:val="NoSpacing"/>
+        <w:rPr>
+          <w:lang w:val="en-IN"/>
+        </w:rPr>
+      </w:pPr>
+      <w:r>
+        <w:rPr>
+          <w:lang w:val="en-IN"/>
+        </w:rPr>
+        <w:lastRenderedPageBreak/>
+        <w:t xml:space="preserve">in: </w:t>
+      </w:r>
+    </w:p>
+    <w:p>
+      <w:pPr>
+        <w:pStyle w:val="NoSpacing"/>
+        <w:rPr>
+          <w:lang w:val="en-IN"/>
+        </w:rPr>
+      </w:pPr>
+      <w:r>
+        <w:rPr>
+          <w:lang w:val="en-IN"/>
+        </w:rPr>
+        <w:t xml:space="preserve">crx-quickstart/logs/error.log </w:t>
+      </w:r>
+    </w:p>
+    <w:p>
+      <w:pPr>
+        <w:pStyle w:val="NoSpacing"/>
+        <w:rPr>
+          <w:lang w:val="en-IN"/>
+        </w:rPr>
+      </w:pPr>
+    </w:p>
+    <w:p>
+      <w:pPr>
+        <w:pStyle w:val="NoSpacing"/>
+        <w:rPr>
+          <w:lang w:val="en-IN"/>
+        </w:rPr>
+      </w:pPr>
+      <w:r>
+        <w:rPr>
+          <w:lang w:val="en-IN"/>
+        </w:rPr>
+        <w:t xml:space="preserve">Task </w:t>
+      </w:r>
+      <w:r>
+        <w:rPr>
+          <w:lang w:val="en-IN"/>
+        </w:rPr>
+        <w:t xml:space="preserve">7. Create Custom Configurations for Third-Party API </w:t>
+      </w:r>
+    </w:p>
+    <w:p>
+      <w:pPr>
+        <w:pStyle w:val="NoSpacing"/>
+        <w:rPr>
+          <w:lang w:val="en-IN"/>
+        </w:rPr>
+      </w:pPr>
+    </w:p>
+    <w:p>
+      <w:pPr>
+        <w:pStyle w:val="NoSpacing"/>
+        <w:rPr>
+          <w:lang w:val="en-IN"/>
+        </w:rPr>
+      </w:pPr>
+      <w:r>
+        <w:rPr>
+          <w:lang w:val="en-IN"/>
+        </w:rPr>
+        <w:t xml:space="preserve">Steps: </w:t>
+      </w:r>
+    </w:p>
+    <w:p>
+      <w:pPr>
+        <w:pStyle w:val="NoSpacing"/>
+        <w:rPr>
+          <w:lang w:val="en-IN"/>
+        </w:rPr>
+      </w:pPr>
+      <w:r>
+        <w:rPr>
+          <w:lang w:val="en-IN"/>
+        </w:rPr>
+        <w:t xml:space="preserve">1. Create Configuration Interface: </w:t>
+      </w:r>
+    </w:p>
+    <w:p>
+      <w:pPr>
+        <w:pStyle w:val="NoSpacing"/>
+        <w:rPr>
+          <w:lang w:val="en-IN"/>
+        </w:rPr>
+      </w:pPr>
+      <w:r>
+        <w:rPr>
+          <w:lang w:val="en-IN"/>
+        </w:rPr>
+        <w:t xml:space="preserve">Path: /apps/newsroom/core/config/ThirdPartyApiConfig.java </w:t>
+      </w:r>
+    </w:p>
+    <w:p>
+      <w:pPr>
+        <w:pStyle w:val="NoSpacing"/>
+        <w:rPr>
+          <w:lang w:val="en-IN"/>
+        </w:rPr>
+      </w:pPr>
+      <w:r>
+        <w:rPr>
+          <w:lang w:val="en-IN"/>
+        </w:rPr>
+        <w:t xml:space="preserve">package com.newsroom.core.config; </w:t>
+      </w:r>
+    </w:p>
+    <w:p>
+      <w:pPr>
+        <w:pStyle w:val="NoSpacing"/>
+        <w:rPr>
+          <w:lang w:val="en-IN"/>
+        </w:rPr>
+      </w:pPr>
+      <w:r>
+        <w:rPr>
+          <w:lang w:val="en-IN"/>
+        </w:rPr>
+        <w:t xml:space="preserve">public interface ThirdPartyApiConfig { </w:t>
+      </w:r>
+    </w:p>
+    <w:p>
+      <w:pPr>
+        <w:pStyle w:val="NoSpacing"/>
+        <w:rPr>
+          <w:lang w:val="en-IN"/>
+        </w:rPr>
+      </w:pPr>
+      <w:r>
+        <w:rPr>
+          <w:lang w:val="en-IN"/>
+        </w:rPr>
+        <w:t xml:space="preserve">String getApiUrl(); </w:t>
+      </w:r>
+    </w:p>
+    <w:p>
+      <w:pPr>
+        <w:pStyle w:val="NoSpacing"/>
+        <w:rPr>
+          <w:lang w:val="en-IN"/>
+        </w:rPr>
+      </w:pPr>
+      <w:r>
+        <w:rPr>
+          <w:lang w:val="en-IN"/>
+        </w:rPr>
+        <w:t xml:space="preserve">} </w:t>
+      </w:r>
+    </w:p>
+    <w:p>
+      <w:pPr>
+        <w:pStyle w:val="NoSpacing"/>
+        <w:rPr>
+          <w:lang w:val="en-IN"/>
+        </w:rPr>
+      </w:pPr>
+      <w:r>
+        <w:rPr>
+          <w:lang w:val="en-IN"/>
+        </w:rPr>
+        <w:t xml:space="preserve">2. Create Configuration Implementation: </w:t>
+      </w:r>
+    </w:p>
+    <w:p>
+      <w:pPr>
+        <w:pStyle w:val="NoSpacing"/>
+        <w:rPr>
+          <w:lang w:val="en-IN"/>
+        </w:rPr>
+      </w:pPr>
+      <w:r>
+        <w:rPr>
+          <w:lang w:val="en-IN"/>
+        </w:rPr>
+        <w:t xml:space="preserve">Path: /apps/newsroom/core/config/ThirdPartyApiConfigImpl.java </w:t>
+      </w:r>
+    </w:p>
+    <w:p>
+      <w:pPr>
+        <w:pStyle w:val="NoSpacing"/>
+        <w:rPr>
+          <w:lang w:val="en-IN"/>
+        </w:rPr>
+      </w:pPr>
+      <w:r>
+        <w:rPr>
+          <w:lang w:val="en-IN"/>
+        </w:rPr>
+        <w:t xml:space="preserve">package com.newsroom.core.config; </w:t>
+      </w:r>
+    </w:p>
+    <w:p>
+      <w:pPr>
+        <w:pStyle w:val="NoSpacing"/>
+        <w:rPr>
+          <w:lang w:val="en-IN"/>
+        </w:rPr>
+      </w:pPr>
+      <w:r>
+        <w:rPr>
+          <w:lang w:val="en-IN"/>
+        </w:rPr>
+        <w:t xml:space="preserve">import org.osgi.service.component.annotations.Component; </w:t>
+      </w:r>
+    </w:p>
+    <w:p>
+      <w:pPr>
+        <w:pStyle w:val="NoSpacing"/>
+        <w:rPr>
+          <w:lang w:val="en-IN"/>
+        </w:rPr>
+      </w:pPr>
+      <w:r>
+        <w:rPr>
+          <w:lang w:val="en-IN"/>
+        </w:rPr>
+        <w:t xml:space="preserve">import org.osgi.service.metatype.annotations.Designate; </w:t>
+      </w:r>
+    </w:p>
+    <w:p>
+      <w:pPr>
+        <w:pStyle w:val="NoSpacing"/>
+        <w:rPr>
+          <w:lang w:val="en-IN"/>
+        </w:rPr>
+      </w:pPr>
+      <w:r>
+        <w:rPr>
+          <w:lang w:val="en-IN"/>
+        </w:rPr>
+        <w:t xml:space="preserve">@Designate(ocd = ThirdPartyApiConfigImpl.class) </w:t>
+      </w:r>
+    </w:p>
+    <w:p>
+      <w:pPr>
+        <w:pStyle w:val="NoSpacing"/>
+        <w:rPr>
+          <w:lang w:val="en-IN"/>
+        </w:rPr>
+      </w:pPr>
+      <w:r>
+        <w:rPr>
+          <w:lang w:val="en-IN"/>
+        </w:rPr>
+        <w:t xml:space="preserve">@Component(service = ThirdPartyApiConfig.class) </w:t>
+      </w:r>
+    </w:p>
+    <w:p>
+      <w:pPr>
+        <w:pStyle w:val="NoSpacing"/>
+        <w:rPr>
+          <w:lang w:val="en-IN"/>
+        </w:rPr>
+      </w:pPr>
+      <w:r>
+        <w:rPr>
+          <w:lang w:val="en-IN"/>
+        </w:rPr>
+        <w:t xml:space="preserve">public class ThirdPartyApiConfigImpl implements ThirdPartyApiConfig { </w:t>
+      </w:r>
+    </w:p>
+    <w:p>
+      <w:pPr>
+        <w:pStyle w:val="NoSpacing"/>
+        <w:rPr>
+          <w:lang w:val="en-IN"/>
+        </w:rPr>
+      </w:pPr>
+      <w:r>
+        <w:rPr>
+          <w:lang w:val="en-IN"/>
+        </w:rPr>
+        <w:t xml:space="preserve">    private String apiUrl; </w:t>
+      </w:r>
+    </w:p>
+    <w:p>
+      <w:pPr>
+        <w:pStyle w:val="NoSpacing"/>
+        <w:rPr>
+          <w:lang w:val="en-IN"/>
+        </w:rPr>
+      </w:pPr>
+      <w:r>
+        <w:rPr>
+          <w:lang w:val="en-IN"/>
+        </w:rPr>
+        <w:t xml:space="preserve"> </w:t>
+      </w:r>
+    </w:p>
+    <w:p>
+      <w:pPr>
+        <w:pStyle w:val="NoSpacing"/>
+        <w:rPr>
+          <w:lang w:val="en-IN"/>
+        </w:rPr>
+      </w:pPr>
+      <w:r>
+        <w:rPr>
+          <w:lang w:val="en-IN"/>
+        </w:rPr>
+        <w:t xml:space="preserve">    @Override </w:t>
+      </w:r>
+    </w:p>
+    <w:p>
+      <w:pPr>
+        <w:pStyle w:val="NoSpacing"/>
+        <w:rPr>
+          <w:lang w:val="en-IN"/>
+        </w:rPr>
+      </w:pPr>
+      <w:r>
+        <w:rPr>
+          <w:lang w:val="en-IN"/>
+        </w:rPr>
+        <w:t xml:space="preserve">    public String getApiUrl() { </w:t>
+      </w:r>
+    </w:p>
+    <w:p>
+      <w:pPr>
+        <w:pStyle w:val="NoSpacing"/>
+        <w:rPr>
+          <w:lang w:val="en-IN"/>
+        </w:rPr>
+      </w:pPr>
+      <w:r>
+        <w:rPr>
+          <w:lang w:val="en-IN"/>
+        </w:rPr>
+        <w:t xml:space="preserve">        return apiUrl; </w:t>
+      </w:r>
+    </w:p>
+    <w:p>
+      <w:pPr>
+        <w:pStyle w:val="NoSpacing"/>
+        <w:rPr>
+          <w:lang w:val="en-IN"/>
+        </w:rPr>
+      </w:pPr>
+      <w:r>
+        <w:rPr>
+          <w:lang w:val="en-IN"/>
+        </w:rPr>
+        <w:t xml:space="preserve">    } </w:t>
+      </w:r>
+    </w:p>
+    <w:p>
+      <w:pPr>
+        <w:pStyle w:val="NoSpacing"/>
+        <w:rPr>
+          <w:lang w:val="en-IN"/>
+        </w:rPr>
+      </w:pPr>
+      <w:r>
+        <w:rPr>
+          <w:lang w:val="en-IN"/>
+        </w:rPr>
+        <w:t xml:space="preserve"> </w:t>
+      </w:r>
+    </w:p>
+    <w:p>
+      <w:pPr>
+        <w:pStyle w:val="NoSpacing"/>
+        <w:rPr>
+          <w:lang w:val="en-IN"/>
+        </w:rPr>
+      </w:pPr>
+      <w:r>
+        <w:rPr>
+          <w:lang w:val="en-IN"/>
+        </w:rPr>
+        <w:t xml:space="preserve">    // Bind method to inject the config </w:t>
+      </w:r>
+    </w:p>
+    <w:p>
+      <w:pPr>
+        <w:pStyle w:val="NoSpacing"/>
+        <w:rPr>
+          <w:lang w:val="en-IN"/>
+        </w:rPr>
+      </w:pPr>
+      <w:r>
+        <w:rPr>
+          <w:lang w:val="en-IN"/>
+        </w:rPr>
+        <w:t xml:space="preserve">    @Activate </w:t>
+      </w:r>
+    </w:p>
+    <w:p>
+      <w:pPr>
+        <w:pStyle w:val="NoSpacing"/>
+        <w:rPr>
+          <w:lang w:val="en-IN"/>
+        </w:rPr>
+      </w:pPr>
+      <w:r>
+        <w:rPr>
+          <w:lang w:val="en-IN"/>
+        </w:rPr>
+        <w:t xml:space="preserve">    @Modified </w:t>
+      </w:r>
+    </w:p>
+    <w:p>
+      <w:pPr>
+        <w:pStyle w:val="NoSpacing"/>
+        <w:rPr>
+          <w:lang w:val="en-IN"/>
+        </w:rPr>
+      </w:pPr>
+      <w:r>
+        <w:rPr>
+          <w:lang w:val="en-IN"/>
+        </w:rPr>
+        <w:t xml:space="preserve">    public void activate(String apiUrl) { </w:t>
+      </w:r>
+    </w:p>
+    <w:p>
+      <w:pPr>
+        <w:pStyle w:val="NoSpacing"/>
+        <w:rPr>
+          <w:lang w:val="en-IN"/>
+        </w:rPr>
+      </w:pPr>
+      <w:r>
+        <w:rPr>
+          <w:lang w:val="en-IN"/>
+        </w:rPr>
+        <w:t xml:space="preserve">        this.apiUrl = apiUrl; </w:t>
+      </w:r>
+    </w:p>
+    <w:p>
+      <w:pPr>
+        <w:pStyle w:val="NoSpacing"/>
+        <w:rPr>
+          <w:lang w:val="en-IN"/>
+        </w:rPr>
+      </w:pPr>
+      <w:r>
+        <w:rPr>
+          <w:lang w:val="en-IN"/>
+        </w:rPr>
+        <w:t xml:space="preserve">    } </w:t>
+      </w:r>
+    </w:p>
+    <w:p>
+      <w:pPr>
+        <w:pStyle w:val="NoSpacing"/>
+        <w:rPr>
+          <w:lang w:val="en-IN"/>
+        </w:rPr>
+      </w:pPr>
+      <w:r>
+        <w:rPr>
+          <w:lang w:val="en-IN"/>
+        </w:rPr>
+        <w:t xml:space="preserve">} </w:t>
+      </w:r>
+    </w:p>
+    <w:p>
+      <w:pPr>
+        <w:pStyle w:val="NoSpacing"/>
+        <w:rPr>
+          <w:lang w:val="en-IN"/>
+        </w:rPr>
+      </w:pPr>
+      <w:r>
+        <w:rPr>
+          <w:lang w:val="en-IN"/>
+        </w:rPr>
+        <w:lastRenderedPageBreak/>
+        <w:t xml:space="preserve">3. Call the API and Print in Logs: </w:t>
+      </w:r>
+    </w:p>
+    <w:p>
+      <w:pPr>
+        <w:pStyle w:val="NoSpacing"/>
+        <w:rPr>
+          <w:lang w:val="en-IN"/>
+        </w:rPr>
+      </w:pPr>
+      <w:r>
+        <w:rPr>
+          <w:lang w:val="en-IN"/>
+        </w:rPr>
+        <w:t xml:space="preserve">Modify the Sling Model to fetch and print the data. </w:t>
+      </w:r>
+    </w:p>
+    <w:p>
+      <w:pPr>
+        <w:pStyle w:val="NoSpacing"/>
+        <w:rPr>
+          <w:lang w:val="en-IN"/>
+        </w:rPr>
+      </w:pPr>
+      <w:r>
+        <w:rPr>
+          <w:lang w:val="en-IN"/>
+        </w:rPr>
+        <w:t xml:space="preserve">package com.newsroom.core.models; </w:t>
+      </w:r>
+    </w:p>
+    <w:p>
+      <w:pPr>
+        <w:pStyle w:val="NoSpacing"/>
+        <w:rPr>
+          <w:lang w:val="en-IN"/>
+        </w:rPr>
+      </w:pPr>
+      <w:r>
+        <w:rPr>
+          <w:lang w:val="en-IN"/>
+        </w:rPr>
+        <w:t xml:space="preserve"> </w:t>
+      </w:r>
+    </w:p>
+    <w:p>
+      <w:pPr>
+        <w:pStyle w:val="NoSpacing"/>
+        <w:rPr>
+          <w:lang w:val="en-IN"/>
+        </w:rPr>
+      </w:pPr>
+      <w:r>
+        <w:rPr>
+          <w:lang w:val="en-IN"/>
+        </w:rPr>
+        <w:t xml:space="preserve">import com.newsroom.core.config.ThirdPartyApiConfig; </w:t>
+      </w:r>
+    </w:p>
+    <w:p>
+      <w:pPr>
+        <w:pStyle w:val="NoSpacing"/>
+        <w:rPr>
+          <w:lang w:val="en-IN"/>
+        </w:rPr>
+      </w:pPr>
+      <w:r>
+        <w:rPr>
+          <w:lang w:val="en-IN"/>
+        </w:rPr>
+        <w:t xml:space="preserve">import org.apache.sling.api.resource.Resource; </w:t>
+      </w:r>
+    </w:p>
+    <w:p>
+      <w:pPr>
+        <w:pStyle w:val="NoSpacing"/>
+        <w:rPr>
+          <w:lang w:val="en-IN"/>
+        </w:rPr>
+      </w:pPr>
+      <w:r>
+        <w:rPr>
+          <w:lang w:val="en-IN"/>
+        </w:rPr>
+        <w:t xml:space="preserve">import org.apache.sling.models.annotations.Model; </w:t>
+      </w:r>
+    </w:p>
+    <w:p>
+      <w:pPr>
+        <w:pStyle w:val="NoSpacing"/>
+        <w:rPr>
+          <w:lang w:val="en-IN"/>
+        </w:rPr>
+      </w:pPr>
+      <w:r>
+        <w:rPr>
+          <w:lang w:val="en-IN"/>
+        </w:rPr>
+        <w:t xml:space="preserve"> </w:t>
+      </w:r>
+    </w:p>
+    <w:p>
+      <w:pPr>
+        <w:pStyle w:val="NoSpacing"/>
+        <w:rPr>
+          <w:lang w:val="en-IN"/>
+        </w:rPr>
+      </w:pPr>
+      <w:r>
+        <w:rPr>
+          <w:lang w:val="en-IN"/>
+        </w:rPr>
+        <w:t xml:space="preserve">import javax.inject.Inject; </w:t>
+      </w:r>
+    </w:p>
+    <w:p>
+      <w:pPr>
+        <w:pStyle w:val="NoSpacing"/>
+        <w:rPr>
+          <w:lang w:val="en-IN"/>
+        </w:rPr>
+      </w:pPr>
+      <w:r>
+        <w:rPr>
+          <w:lang w:val="en-IN"/>
+        </w:rPr>
+        <w:t xml:space="preserve"> </w:t>
+      </w:r>
+    </w:p>
+    <w:p>
+      <w:pPr>
+        <w:pStyle w:val="NoSpacing"/>
+        <w:rPr>
+          <w:lang w:val="en-IN"/>
+        </w:rPr>
+      </w:pPr>
+      <w:r>
+        <w:rPr>
+          <w:lang w:val="en-IN"/>
+        </w:rPr>
+        <w:t xml:space="preserve">@Model(adaptables = Resource.class) </w:t>
+      </w:r>
+    </w:p>
+    <w:p>
+      <w:pPr>
+        <w:pStyle w:val="NoSpacing"/>
+        <w:rPr>
+          <w:lang w:val="en-IN"/>
+        </w:rPr>
+      </w:pPr>
+      <w:r>
+        <w:rPr>
+          <w:lang w:val="en-IN"/>
+        </w:rPr>
+        <w:t xml:space="preserve">public class NewsItemModel { </w:t>
+      </w:r>
+    </w:p>
+    <w:p>
+      <w:pPr>
+        <w:pStyle w:val="NoSpacing"/>
+        <w:rPr>
+          <w:lang w:val="en-IN"/>
+        </w:rPr>
+      </w:pPr>
+      <w:r>
+        <w:rPr>
+          <w:lang w:val="en-IN"/>
+        </w:rPr>
+        <w:t xml:space="preserve"> </w:t>
+      </w:r>
+    </w:p>
+    <w:p>
+      <w:pPr>
+        <w:pStyle w:val="NoSpacing"/>
+        <w:rPr>
+          <w:lang w:val="en-IN"/>
+        </w:rPr>
+      </w:pPr>
+      <w:r>
+        <w:rPr>
+          <w:lang w:val="en-IN"/>
+        </w:rPr>
+        <w:t xml:space="preserve">    @Inject </w:t>
+      </w:r>
+    </w:p>
+    <w:p>
+      <w:pPr>
+        <w:pStyle w:val="NoSpacing"/>
+        <w:rPr>
+          <w:lang w:val="en-IN"/>
+        </w:rPr>
+      </w:pPr>
+      <w:r>
+        <w:rPr>
+          <w:lang w:val="en-IN"/>
+        </w:rPr>
+        <w:t xml:space="preserve">private ThirdPartyApiConfig thirdPartyApiConfig; </w:t>
+      </w:r>
+    </w:p>
+    <w:p>
+      <w:pPr>
+        <w:pStyle w:val="NoSpacing"/>
+        <w:rPr>
+          <w:lang w:val="en-IN"/>
+        </w:rPr>
+      </w:pPr>
+      <w:r>
+        <w:rPr>
+          <w:lang w:val="en-IN"/>
+        </w:rPr>
+        <w:t xml:space="preserve">public void fetchApiDataAndLog() { </w:t>
+      </w:r>
+    </w:p>
+    <w:p>
+      <w:pPr>
+        <w:pStyle w:val="NoSpacing"/>
+        <w:rPr>
+          <w:lang w:val="en-IN"/>
+        </w:rPr>
+      </w:pPr>
+      <w:r>
+        <w:rPr>
+          <w:lang w:val="en-IN"/>
+        </w:rPr>
+        <w:t xml:space="preserve">String apiUrl = thirdPartyApiConfig.getApiUrl(); </w:t>
+      </w:r>
+    </w:p>
+    <w:p>
+      <w:pPr>
+        <w:pStyle w:val="NoSpacing"/>
+        <w:rPr>
+          <w:lang w:val="en-IN"/>
+        </w:rPr>
+      </w:pPr>
+      <w:r>
+        <w:rPr>
+          <w:lang w:val="en-IN"/>
+        </w:rPr>
+        <w:t xml:space="preserve">// Code to call the API and log the response (e.g., using HttpClient or any HTTP library) </w:t>
+      </w:r>
+    </w:p>
+    <w:p>
+      <w:pPr>
+        <w:pStyle w:val="NoSpacing"/>
+        <w:rPr>
+          <w:lang w:val="en-IN"/>
+        </w:rPr>
+      </w:pPr>
+      <w:r>
+        <w:rPr>
+          <w:lang w:val="en-IN"/>
+        </w:rPr>
+        <w:t xml:space="preserve">System.out.println("Fetching data from API: " + apiUrl); </w:t>
+      </w:r>
+    </w:p>
+    <w:p>
+      <w:pPr>
+        <w:pStyle w:val="NoSpacing"/>
+        <w:rPr>
+          <w:lang w:val="en-IN"/>
+        </w:rPr>
+      </w:pPr>
+      <w:r>
+        <w:rPr>
+          <w:lang w:val="en-IN"/>
+        </w:rPr>
+        <w:t xml:space="preserve">} </w:t>
+      </w:r>
+    </w:p>
+    <w:p>
+      <w:pPr>
+        <w:pStyle w:val="NoSpacing"/>
+        <w:rPr>
+          <w:lang w:val="en-IN"/>
+        </w:rPr>
+      </w:pPr>
+      <w:r>
+        <w:rPr>
+          <w:lang w:val="en-IN"/>
+        </w:rPr>
+        <w:t>}</w:t>
       </w:r>
     </w:p>
     <w:p>

</xml_diff>